<commit_message>
Added chart to keep track of appointments in Reconnect doc
</commit_message>
<xml_diff>
--- a/docs/ReconnectEmailTemp.docx
+++ b/docs/ReconnectEmailTemp.docx
@@ -1,6 +1,6 @@
 
 <file path=word/document.xml><?xml version="1.0" encoding="utf-8"?>
-<w:document xmlns:wpc="http://schemas.microsoft.com/office/word/2010/wordprocessingCanvas" xmlns:cx="http://schemas.microsoft.com/office/drawing/2014/chartex" xmlns:cx1="http://schemas.microsoft.com/office/drawing/2015/9/8/chartex" xmlns:cx2="http://schemas.microsoft.com/office/drawing/2015/10/21/chartex" xmlns:cx3="http://schemas.microsoft.com/office/drawing/2016/5/9/chartex" xmlns:cx4="http://schemas.microsoft.com/office/drawing/2016/5/10/chartex" xmlns:cx5="http://schemas.microsoft.com/office/drawing/2016/5/11/chartex" xmlns:cx6="http://schemas.microsoft.com/office/drawing/2016/5/12/chartex" xmlns:cx7="http://schemas.microsoft.com/office/drawing/2016/5/13/chartex" xmlns:cx8="http://schemas.microsoft.com/office/drawing/2016/5/14/chartex" xmlns:mc="http://schemas.openxmlformats.org/markup-compatibility/2006" xmlns:aink="http://schemas.microsoft.com/office/drawing/2016/ink" xmlns:am3d="http://schemas.microsoft.com/office/drawing/2017/model3d" xmlns:o="urn:schemas-microsoft-com:office:office" xmlns:r="http://schemas.openxmlformats.org/officeDocument/2006/relationships" xmlns:m="http://schemas.openxmlformats.org/officeDocument/2006/math" xmlns:v="urn:schemas-microsoft-com:vml" xmlns:wp14="http://schemas.microsoft.com/office/word/2010/wordprocessingDrawing" xmlns:wp="http://schemas.openxmlformats.org/drawingml/2006/wordprocessingDrawing" xmlns:w10="urn:schemas-microsoft-com:office:word" xmlns:w="http://schemas.openxmlformats.org/wordprocessingml/2006/main" xmlns:w14="http://schemas.microsoft.com/office/word/2010/wordml" xmlns:w15="http://schemas.microsoft.com/office/word/2012/wordml" xmlns:w16cid="http://schemas.microsoft.com/office/word/2016/wordml/cid" xmlns:w16se="http://schemas.microsoft.com/office/word/2015/wordml/symex" xmlns:wpg="http://schemas.microsoft.com/office/word/2010/wordprocessingGroup" xmlns:wpi="http://schemas.microsoft.com/office/word/2010/wordprocessingInk" xmlns:wne="http://schemas.microsoft.com/office/word/2006/wordml" xmlns:wps="http://schemas.microsoft.com/office/word/2010/wordprocessingShape" mc:Ignorable="w14 w15 w16se w16cid wp14">
+<w:document xmlns:wpc="http://schemas.microsoft.com/office/word/2010/wordprocessingCanvas" xmlns:mo="http://schemas.microsoft.com/office/mac/office/2008/main" xmlns:mc="http://schemas.openxmlformats.org/markup-compatibility/2006" xmlns:mv="urn:schemas-microsoft-com:mac:vml" xmlns:o="urn:schemas-microsoft-com:office:office" xmlns:r="http://schemas.openxmlformats.org/officeDocument/2006/relationships" xmlns:m="http://schemas.openxmlformats.org/officeDocument/2006/math" xmlns:v="urn:schemas-microsoft-com:vml" xmlns:wp14="http://schemas.microsoft.com/office/word/2010/wordprocessingDrawing" xmlns:wp="http://schemas.openxmlformats.org/drawingml/2006/wordprocessingDrawing" xmlns:w10="urn:schemas-microsoft-com:office:word" xmlns:w="http://schemas.openxmlformats.org/wordprocessingml/2006/main" xmlns:w14="http://schemas.microsoft.com/office/word/2010/wordml" xmlns:w15="http://schemas.microsoft.com/office/word/2012/wordml" xmlns:wpg="http://schemas.microsoft.com/office/word/2010/wordprocessingGroup" xmlns:wpi="http://schemas.microsoft.com/office/word/2010/wordprocessingInk" xmlns:wne="http://schemas.microsoft.com/office/word/2006/wordml" xmlns:wps="http://schemas.microsoft.com/office/word/2010/wordprocessingShape" mc:Ignorable="w14 w15 wp14">
   <w:body>
     <w:p>
       <w:pPr>
@@ -45,13 +45,8 @@
         <w:t xml:space="preserve"> H</w:t>
       </w:r>
       <w:r>
-        <w:t xml:space="preserve">ere on the </w:t>
-      </w:r>
-      <w:proofErr w:type="spellStart"/>
-      <w:r>
-        <w:t>ProspectAve</w:t>
-      </w:r>
-      <w:proofErr w:type="spellEnd"/>
+        <w:t>ere on the ProspectAve</w:t>
+      </w:r>
       <w:r>
         <w:t xml:space="preserve"> Team </w:t>
       </w:r>
@@ -84,17 +79,8 @@
         </w:numPr>
       </w:pPr>
       <w:r>
-        <w:t xml:space="preserve">Since going live, </w:t>
-      </w:r>
-      <w:proofErr w:type="spellStart"/>
-      <w:r>
-        <w:t>ProspectAve</w:t>
-      </w:r>
-      <w:proofErr w:type="spellEnd"/>
-      <w:r>
-        <w:t xml:space="preserve"> has accumulated over </w:t>
-      </w:r>
-      <w:proofErr w:type="gramStart"/>
+        <w:t xml:space="preserve">Since going live, ProspectAve has accumulated over </w:t>
+      </w:r>
       <w:r>
         <w:rPr>
           <w:b/>
@@ -105,11 +91,7 @@
         <w:t xml:space="preserve"> </w:t>
       </w:r>
       <w:r>
-        <w:t>page</w:t>
-      </w:r>
-      <w:proofErr w:type="gramEnd"/>
-      <w:r>
-        <w:t xml:space="preserve"> views</w:t>
+        <w:t>page views</w:t>
       </w:r>
       <w:r>
         <w:t xml:space="preserve"> and </w:t>
@@ -172,164 +154,137 @@
         <w:t xml:space="preserve"> the</w:t>
       </w:r>
       <w:r>
+        <w:t xml:space="preserve"> ProspectAve mobile</w:t>
+      </w:r>
+      <w:r>
+        <w:t xml:space="preserve"> page</w:t>
+      </w:r>
+    </w:p>
+    <w:p>
+      <w:pPr>
+        <w:pStyle w:val="ListParagraph"/>
+      </w:pPr>
+    </w:p>
+    <w:p>
+      <w:r>
+        <w:t>Thanks for playing a part in making ProspectAve such a huge success!</w:t>
+      </w:r>
+    </w:p>
+    <w:p/>
+    <w:p>
+      <w:r>
+        <w:t xml:space="preserve">With the </w:t>
+      </w:r>
+      <w:r>
+        <w:t>upcoming</w:t>
+      </w:r>
+      <w:r>
+        <w:t xml:space="preserve"> semester and </w:t>
+      </w:r>
+      <w:r>
+        <w:t>F</w:t>
+      </w:r>
+      <w:r>
+        <w:t xml:space="preserve">rosh </w:t>
+      </w:r>
+      <w:r>
+        <w:t>W</w:t>
+      </w:r>
+      <w:r>
+        <w:t xml:space="preserve">eek around the corner, </w:t>
+      </w:r>
+      <w:r>
+        <w:t>we</w:t>
+      </w:r>
+      <w:r>
+        <w:t xml:space="preserve"> know this is </w:t>
+      </w:r>
+      <w:r>
+        <w:t>a</w:t>
+      </w:r>
+      <w:r>
         <w:t xml:space="preserve"> </w:t>
       </w:r>
-      <w:proofErr w:type="spellStart"/>
-      <w:r>
-        <w:t>ProspectAve</w:t>
-      </w:r>
-      <w:proofErr w:type="spellEnd"/>
-      <w:r>
-        <w:t xml:space="preserve"> mobile</w:t>
-      </w:r>
-      <w:r>
-        <w:t xml:space="preserve"> page</w:t>
-      </w:r>
-    </w:p>
-    <w:p>
-      <w:pPr>
-        <w:pStyle w:val="ListParagraph"/>
-      </w:pPr>
-    </w:p>
-    <w:p>
-      <w:r>
-        <w:t xml:space="preserve">Thanks for playing a part in making </w:t>
-      </w:r>
-      <w:proofErr w:type="spellStart"/>
-      <w:r>
-        <w:t>ProspectAve</w:t>
-      </w:r>
-      <w:proofErr w:type="spellEnd"/>
-      <w:r>
-        <w:t xml:space="preserve"> such a huge success!</w:t>
+      <w:r>
+        <w:t>busy</w:t>
+      </w:r>
+      <w:r>
+        <w:t xml:space="preserve"> time of year for </w:t>
+      </w:r>
+      <w:r>
+        <w:t>{{eating_club}}</w:t>
+      </w:r>
+      <w:r>
+        <w:t xml:space="preserve">, </w:t>
+      </w:r>
+      <w:r>
+        <w:t>and we</w:t>
+      </w:r>
+      <w:r>
+        <w:t xml:space="preserve"> want to make advertising </w:t>
+      </w:r>
+      <w:r>
+        <w:t xml:space="preserve">for </w:t>
+      </w:r>
+      <w:r>
+        <w:t xml:space="preserve">your events as </w:t>
+      </w:r>
+      <w:r>
+        <w:t xml:space="preserve">easy and </w:t>
+      </w:r>
+      <w:r>
+        <w:t xml:space="preserve">impactful as possible.  I’d love to </w:t>
+      </w:r>
+      <w:r>
+        <w:t>have</w:t>
+      </w:r>
+      <w:r>
+        <w:t xml:space="preserve"> a </w:t>
+      </w:r>
+      <w:r>
+        <w:t xml:space="preserve">casual </w:t>
+      </w:r>
+      <w:r>
+        <w:t>F</w:t>
+      </w:r>
+      <w:r>
+        <w:t>aceTime/Google Hangouts call</w:t>
+      </w:r>
+      <w:r>
+        <w:t xml:space="preserve"> for </w:t>
+      </w:r>
+      <w:r>
+        <w:t>roughly</w:t>
+      </w:r>
+      <w:r>
+        <w:t xml:space="preserve"> 5 min</w:t>
+      </w:r>
+      <w:r>
+        <w:t>utes</w:t>
+      </w:r>
+      <w:r>
+        <w:t xml:space="preserve"> next week to </w:t>
+      </w:r>
+      <w:r>
+        <w:t>talk about some new features and make sure we are on the same page</w:t>
+      </w:r>
+      <w:r>
+        <w:t>.  Pl</w:t>
+      </w:r>
+      <w:r>
+        <w:t>ease let me know what times work for you next Monday-Friday from 10am – 10pm.</w:t>
       </w:r>
     </w:p>
     <w:p/>
     <w:p>
       <w:r>
-        <w:t xml:space="preserve">With the </w:t>
-      </w:r>
-      <w:r>
-        <w:t>upcoming new</w:t>
-      </w:r>
-      <w:r>
-        <w:t xml:space="preserve"> semester and </w:t>
-      </w:r>
-      <w:r>
-        <w:t>F</w:t>
-      </w:r>
-      <w:r>
-        <w:t xml:space="preserve">rosh </w:t>
-      </w:r>
-      <w:r>
-        <w:t>W</w:t>
-      </w:r>
-      <w:r>
-        <w:t xml:space="preserve">eek around the corner, </w:t>
-      </w:r>
-      <w:r>
-        <w:t>we</w:t>
-      </w:r>
-      <w:r>
-        <w:t xml:space="preserve"> know this is an important time of year for </w:t>
-      </w:r>
-      <w:r>
-        <w:t>{{</w:t>
-      </w:r>
-      <w:proofErr w:type="spellStart"/>
-      <w:r>
-        <w:t>eating_club</w:t>
-      </w:r>
-      <w:proofErr w:type="spellEnd"/>
-      <w:r>
-        <w:t>}}</w:t>
-      </w:r>
-      <w:r>
-        <w:t xml:space="preserve">, </w:t>
-      </w:r>
-      <w:r>
-        <w:t>and we</w:t>
-      </w:r>
-      <w:r>
-        <w:t xml:space="preserve"> want to make advertising </w:t>
-      </w:r>
-      <w:r>
-        <w:t xml:space="preserve">for </w:t>
-      </w:r>
-      <w:r>
-        <w:t xml:space="preserve">your </w:t>
-      </w:r>
-      <w:r>
-        <w:t>F</w:t>
-      </w:r>
-      <w:r>
-        <w:t xml:space="preserve">rosh </w:t>
-      </w:r>
-      <w:r>
-        <w:t>W</w:t>
-      </w:r>
-      <w:r>
-        <w:t xml:space="preserve">eek </w:t>
-      </w:r>
-      <w:r>
-        <w:t xml:space="preserve">events as </w:t>
-      </w:r>
-      <w:r>
-        <w:t xml:space="preserve">easy and </w:t>
-      </w:r>
-      <w:r>
-        <w:t xml:space="preserve">impactful as possible.  I’d love to </w:t>
-      </w:r>
-      <w:r>
-        <w:t>have</w:t>
-      </w:r>
-      <w:r>
-        <w:t xml:space="preserve"> a F</w:t>
-      </w:r>
-      <w:r>
-        <w:t>aceTime/Google Hangouts call</w:t>
-      </w:r>
-      <w:r>
-        <w:t xml:space="preserve"> for </w:t>
-      </w:r>
-      <w:r>
-        <w:t>roughly</w:t>
-      </w:r>
-      <w:r>
-        <w:t xml:space="preserve"> 5 min</w:t>
-      </w:r>
-      <w:r>
-        <w:t>utes</w:t>
-      </w:r>
-      <w:r>
-        <w:t xml:space="preserve"> next week to make sure we are on the same page for </w:t>
-      </w:r>
-      <w:r>
-        <w:t>F</w:t>
-      </w:r>
-      <w:r>
-        <w:t xml:space="preserve">rosh </w:t>
-      </w:r>
-      <w:r>
-        <w:t>W</w:t>
-      </w:r>
-      <w:r>
-        <w:t>eek.  Please let me know what times work for you next [insert day of the week(s)].</w:t>
-      </w:r>
-    </w:p>
-    <w:p>
-      <w:bookmarkStart w:id="0" w:name="_GoBack"/>
-      <w:bookmarkEnd w:id="0"/>
-    </w:p>
-    <w:p>
-      <w:r>
         <w:t>Best,</w:t>
       </w:r>
     </w:p>
     <w:p/>
     <w:p>
       <w:r>
-        <w:t>{{emailer.name}}</w:t>
+        <w:t>Yang</w:t>
       </w:r>
     </w:p>
     <w:p/>
@@ -375,15 +330,7 @@
     <w:p/>
     <w:p>
       <w:r>
-        <w:t xml:space="preserve">Hope you had a wonderful summer! We over here on the </w:t>
-      </w:r>
-      <w:proofErr w:type="spellStart"/>
-      <w:r>
-        <w:t>ProspectAve</w:t>
-      </w:r>
-      <w:proofErr w:type="spellEnd"/>
-      <w:r>
-        <w:t xml:space="preserve"> Team have been working hard maintaining the site and reflecting on successes and future goals.  Here are a few highlights:</w:t>
+        <w:t>Hope you had a wonderful summer! We over here on the ProspectAve Team have been working hard maintaining the site and reflecting on successes and future goals.  Here are a few highlights:</w:t>
       </w:r>
     </w:p>
     <w:p/>
@@ -396,17 +343,8 @@
         </w:numPr>
       </w:pPr>
       <w:r>
-        <w:t xml:space="preserve">Since going live, </w:t>
-      </w:r>
-      <w:proofErr w:type="spellStart"/>
-      <w:r>
-        <w:t>ProspectAve</w:t>
-      </w:r>
-      <w:proofErr w:type="spellEnd"/>
-      <w:r>
-        <w:t xml:space="preserve"> has accumulated over </w:t>
-      </w:r>
-      <w:proofErr w:type="gramStart"/>
+        <w:t xml:space="preserve">Since going live, ProspectAve has accumulated over </w:t>
+      </w:r>
       <w:r>
         <w:rPr>
           <w:b/>
@@ -414,11 +352,7 @@
         <w:t xml:space="preserve">6,800 </w:t>
       </w:r>
       <w:r>
-        <w:t>page</w:t>
-      </w:r>
-      <w:proofErr w:type="gramEnd"/>
-      <w:r>
-        <w:t xml:space="preserve"> views and </w:t>
+        <w:t xml:space="preserve">page views and </w:t>
       </w:r>
       <w:r>
         <w:rPr>
@@ -457,17 +391,586 @@
         </w:numPr>
       </w:pPr>
       <w:r>
-        <w:t xml:space="preserve">25% of users utilize the </w:t>
-      </w:r>
-      <w:proofErr w:type="spellStart"/>
-      <w:r>
-        <w:t>ProspectAve</w:t>
-      </w:r>
-      <w:proofErr w:type="spellEnd"/>
-      <w:r>
-        <w:t xml:space="preserve"> mobile page</w:t>
-      </w:r>
-    </w:p>
+        <w:t>25% of users utilize the ProspectAve mobile page</w:t>
+      </w:r>
+    </w:p>
+    <w:p>
+      <w:r>
+        <w:br w:type="page"/>
+      </w:r>
+    </w:p>
+    <w:tbl>
+      <w:tblPr>
+        <w:tblStyle w:val="TableGrid"/>
+        <w:tblW w:w="0" w:type="auto"/>
+        <w:tblLook w:val="04A0" w:firstRow="1" w:lastRow="0" w:firstColumn="1" w:lastColumn="0" w:noHBand="0" w:noVBand="1"/>
+      </w:tblPr>
+      <w:tblGrid>
+        <w:gridCol w:w="1296"/>
+        <w:gridCol w:w="2886"/>
+        <w:gridCol w:w="1748"/>
+        <w:gridCol w:w="1347"/>
+        <w:gridCol w:w="2073"/>
+      </w:tblGrid>
+      <w:tr>
+        <w:tc>
+          <w:tcPr>
+            <w:tcW w:w="1296" w:type="dxa"/>
+          </w:tcPr>
+          <w:p>
+            <w:r>
+              <w:rPr>
+                <w:b/>
+              </w:rPr>
+              <w:lastRenderedPageBreak/>
+              <w:t>Clubs:</w:t>
+            </w:r>
+          </w:p>
+        </w:tc>
+        <w:tc>
+          <w:tcPr>
+            <w:tcW w:w="2886" w:type="dxa"/>
+          </w:tcPr>
+          <w:p>
+            <w:pPr>
+              <w:rPr>
+                <w:b/>
+              </w:rPr>
+            </w:pPr>
+            <w:r>
+              <w:rPr>
+                <w:b/>
+              </w:rPr>
+              <w:t>Contact</w:t>
+            </w:r>
+          </w:p>
+        </w:tc>
+        <w:tc>
+          <w:tcPr>
+            <w:tcW w:w="1748" w:type="dxa"/>
+          </w:tcPr>
+          <w:p>
+            <w:pPr>
+              <w:rPr>
+                <w:b/>
+              </w:rPr>
+            </w:pPr>
+            <w:r>
+              <w:rPr>
+                <w:b/>
+              </w:rPr>
+              <w:t>NetID</w:t>
+            </w:r>
+          </w:p>
+        </w:tc>
+        <w:tc>
+          <w:tcPr>
+            <w:tcW w:w="1347" w:type="dxa"/>
+          </w:tcPr>
+          <w:p>
+            <w:pPr>
+              <w:rPr>
+                <w:b/>
+              </w:rPr>
+            </w:pPr>
+            <w:r>
+              <w:rPr>
+                <w:b/>
+              </w:rPr>
+              <w:t>Contacted?</w:t>
+            </w:r>
+          </w:p>
+        </w:tc>
+        <w:tc>
+          <w:tcPr>
+            <w:tcW w:w="2073" w:type="dxa"/>
+          </w:tcPr>
+          <w:p>
+            <w:pPr>
+              <w:rPr>
+                <w:b/>
+              </w:rPr>
+            </w:pPr>
+            <w:r>
+              <w:rPr>
+                <w:b/>
+              </w:rPr>
+              <w:t>Call scheduled for:</w:t>
+            </w:r>
+          </w:p>
+        </w:tc>
+      </w:tr>
+      <w:tr>
+        <w:tc>
+          <w:tcPr>
+            <w:tcW w:w="1296" w:type="dxa"/>
+          </w:tcPr>
+          <w:p>
+            <w:r>
+              <w:t>Colonial</w:t>
+            </w:r>
+          </w:p>
+        </w:tc>
+        <w:tc>
+          <w:tcPr>
+            <w:tcW w:w="2886" w:type="dxa"/>
+          </w:tcPr>
+          <w:p>
+            <w:r>
+              <w:t>Kimberly Peterson</w:t>
+            </w:r>
+          </w:p>
+        </w:tc>
+        <w:tc>
+          <w:tcPr>
+            <w:tcW w:w="1748" w:type="dxa"/>
+          </w:tcPr>
+          <w:p>
+            <w:r>
+              <w:t>Kap3</w:t>
+            </w:r>
+          </w:p>
+        </w:tc>
+        <w:tc>
+          <w:tcPr>
+            <w:tcW w:w="1347" w:type="dxa"/>
+          </w:tcPr>
+          <w:p>
+            <w:r>
+              <w:t>y</w:t>
+            </w:r>
+          </w:p>
+        </w:tc>
+        <w:tc>
+          <w:tcPr>
+            <w:tcW w:w="2073" w:type="dxa"/>
+          </w:tcPr>
+          <w:p/>
+        </w:tc>
+      </w:tr>
+      <w:tr>
+        <w:tc>
+          <w:tcPr>
+            <w:tcW w:w="1296" w:type="dxa"/>
+          </w:tcPr>
+          <w:p>
+            <w:r>
+              <w:t>TI</w:t>
+            </w:r>
+          </w:p>
+        </w:tc>
+        <w:tc>
+          <w:tcPr>
+            <w:tcW w:w="2886" w:type="dxa"/>
+          </w:tcPr>
+          <w:p/>
+        </w:tc>
+        <w:tc>
+          <w:tcPr>
+            <w:tcW w:w="1748" w:type="dxa"/>
+          </w:tcPr>
+          <w:p/>
+        </w:tc>
+        <w:tc>
+          <w:tcPr>
+            <w:tcW w:w="1347" w:type="dxa"/>
+          </w:tcPr>
+          <w:p/>
+        </w:tc>
+        <w:tc>
+          <w:tcPr>
+            <w:tcW w:w="2073" w:type="dxa"/>
+          </w:tcPr>
+          <w:p/>
+        </w:tc>
+      </w:tr>
+      <w:tr>
+        <w:tc>
+          <w:tcPr>
+            <w:tcW w:w="1296" w:type="dxa"/>
+          </w:tcPr>
+          <w:p>
+            <w:r>
+              <w:t>Terrace</w:t>
+            </w:r>
+          </w:p>
+        </w:tc>
+        <w:tc>
+          <w:tcPr>
+            <w:tcW w:w="2886" w:type="dxa"/>
+          </w:tcPr>
+          <w:p>
+            <w:r>
+              <w:t>Madeleine Le Cesne</w:t>
+            </w:r>
+          </w:p>
+        </w:tc>
+        <w:tc>
+          <w:tcPr>
+            <w:tcW w:w="1748" w:type="dxa"/>
+          </w:tcPr>
+          <w:p>
+            <w:r>
+              <w:t>mlecesne</w:t>
+            </w:r>
+          </w:p>
+        </w:tc>
+        <w:tc>
+          <w:tcPr>
+            <w:tcW w:w="1347" w:type="dxa"/>
+          </w:tcPr>
+          <w:p>
+            <w:r>
+              <w:t>y</w:t>
+            </w:r>
+          </w:p>
+        </w:tc>
+        <w:tc>
+          <w:tcPr>
+            <w:tcW w:w="2073" w:type="dxa"/>
+          </w:tcPr>
+          <w:p/>
+        </w:tc>
+      </w:tr>
+      <w:tr>
+        <w:tc>
+          <w:tcPr>
+            <w:tcW w:w="1296" w:type="dxa"/>
+          </w:tcPr>
+          <w:p>
+            <w:r>
+              <w:t>Tower</w:t>
+            </w:r>
+          </w:p>
+        </w:tc>
+        <w:tc>
+          <w:tcPr>
+            <w:tcW w:w="2886" w:type="dxa"/>
+          </w:tcPr>
+          <w:p>
+            <w:r>
+              <w:t>Rachel Macaulay</w:t>
+            </w:r>
+          </w:p>
+        </w:tc>
+        <w:tc>
+          <w:tcPr>
+            <w:tcW w:w="1748" w:type="dxa"/>
+          </w:tcPr>
+          <w:p>
+            <w:r>
+              <w:t>rachellm</w:t>
+            </w:r>
+          </w:p>
+        </w:tc>
+        <w:tc>
+          <w:tcPr>
+            <w:tcW w:w="1347" w:type="dxa"/>
+          </w:tcPr>
+          <w:p>
+            <w:r>
+              <w:t>y</w:t>
+            </w:r>
+            <w:bookmarkStart w:id="0" w:name="_GoBack"/>
+            <w:bookmarkEnd w:id="0"/>
+          </w:p>
+        </w:tc>
+        <w:tc>
+          <w:tcPr>
+            <w:tcW w:w="2073" w:type="dxa"/>
+          </w:tcPr>
+          <w:p/>
+        </w:tc>
+      </w:tr>
+      <w:tr>
+        <w:tc>
+          <w:tcPr>
+            <w:tcW w:w="1296" w:type="dxa"/>
+          </w:tcPr>
+          <w:p>
+            <w:r>
+              <w:t>Cannon</w:t>
+            </w:r>
+          </w:p>
+        </w:tc>
+        <w:tc>
+          <w:tcPr>
+            <w:tcW w:w="2886" w:type="dxa"/>
+          </w:tcPr>
+          <w:p/>
+        </w:tc>
+        <w:tc>
+          <w:tcPr>
+            <w:tcW w:w="1748" w:type="dxa"/>
+          </w:tcPr>
+          <w:p/>
+        </w:tc>
+        <w:tc>
+          <w:tcPr>
+            <w:tcW w:w="1347" w:type="dxa"/>
+          </w:tcPr>
+          <w:p/>
+        </w:tc>
+        <w:tc>
+          <w:tcPr>
+            <w:tcW w:w="2073" w:type="dxa"/>
+          </w:tcPr>
+          <w:p/>
+        </w:tc>
+      </w:tr>
+      <w:tr>
+        <w:tc>
+          <w:tcPr>
+            <w:tcW w:w="1296" w:type="dxa"/>
+          </w:tcPr>
+          <w:p>
+            <w:r>
+              <w:t>Quad</w:t>
+            </w:r>
+          </w:p>
+        </w:tc>
+        <w:tc>
+          <w:tcPr>
+            <w:tcW w:w="2886" w:type="dxa"/>
+          </w:tcPr>
+          <w:p>
+            <w:r>
+              <w:t>Sarah Spergel</w:t>
+            </w:r>
+          </w:p>
+        </w:tc>
+        <w:tc>
+          <w:tcPr>
+            <w:tcW w:w="1748" w:type="dxa"/>
+          </w:tcPr>
+          <w:p>
+            <w:r>
+              <w:t>sspergel</w:t>
+            </w:r>
+          </w:p>
+        </w:tc>
+        <w:tc>
+          <w:tcPr>
+            <w:tcW w:w="1347" w:type="dxa"/>
+          </w:tcPr>
+          <w:p>
+            <w:r>
+              <w:t>y</w:t>
+            </w:r>
+          </w:p>
+        </w:tc>
+        <w:tc>
+          <w:tcPr>
+            <w:tcW w:w="2073" w:type="dxa"/>
+          </w:tcPr>
+          <w:p/>
+        </w:tc>
+      </w:tr>
+      <w:tr>
+        <w:tc>
+          <w:tcPr>
+            <w:tcW w:w="1296" w:type="dxa"/>
+          </w:tcPr>
+          <w:p>
+            <w:r>
+              <w:t>Ivy</w:t>
+            </w:r>
+          </w:p>
+        </w:tc>
+        <w:tc>
+          <w:tcPr>
+            <w:tcW w:w="2886" w:type="dxa"/>
+          </w:tcPr>
+          <w:p/>
+        </w:tc>
+        <w:tc>
+          <w:tcPr>
+            <w:tcW w:w="1748" w:type="dxa"/>
+          </w:tcPr>
+          <w:p/>
+        </w:tc>
+        <w:tc>
+          <w:tcPr>
+            <w:tcW w:w="1347" w:type="dxa"/>
+          </w:tcPr>
+          <w:p/>
+        </w:tc>
+        <w:tc>
+          <w:tcPr>
+            <w:tcW w:w="2073" w:type="dxa"/>
+          </w:tcPr>
+          <w:p/>
+        </w:tc>
+      </w:tr>
+      <w:tr>
+        <w:tc>
+          <w:tcPr>
+            <w:tcW w:w="1296" w:type="dxa"/>
+          </w:tcPr>
+          <w:p>
+            <w:r>
+              <w:t>Cottage</w:t>
+            </w:r>
+          </w:p>
+        </w:tc>
+        <w:tc>
+          <w:tcPr>
+            <w:tcW w:w="2886" w:type="dxa"/>
+          </w:tcPr>
+          <w:p/>
+        </w:tc>
+        <w:tc>
+          <w:tcPr>
+            <w:tcW w:w="1748" w:type="dxa"/>
+          </w:tcPr>
+          <w:p/>
+        </w:tc>
+        <w:tc>
+          <w:tcPr>
+            <w:tcW w:w="1347" w:type="dxa"/>
+          </w:tcPr>
+          <w:p/>
+        </w:tc>
+        <w:tc>
+          <w:tcPr>
+            <w:tcW w:w="2073" w:type="dxa"/>
+          </w:tcPr>
+          <w:p/>
+        </w:tc>
+      </w:tr>
+      <w:tr>
+        <w:tc>
+          <w:tcPr>
+            <w:tcW w:w="1296" w:type="dxa"/>
+          </w:tcPr>
+          <w:p>
+            <w:r>
+              <w:t>Cap</w:t>
+            </w:r>
+          </w:p>
+        </w:tc>
+        <w:tc>
+          <w:tcPr>
+            <w:tcW w:w="2886" w:type="dxa"/>
+          </w:tcPr>
+          <w:p/>
+        </w:tc>
+        <w:tc>
+          <w:tcPr>
+            <w:tcW w:w="1748" w:type="dxa"/>
+          </w:tcPr>
+          <w:p/>
+        </w:tc>
+        <w:tc>
+          <w:tcPr>
+            <w:tcW w:w="1347" w:type="dxa"/>
+          </w:tcPr>
+          <w:p/>
+        </w:tc>
+        <w:tc>
+          <w:tcPr>
+            <w:tcW w:w="2073" w:type="dxa"/>
+          </w:tcPr>
+          <w:p/>
+        </w:tc>
+      </w:tr>
+      <w:tr>
+        <w:tc>
+          <w:tcPr>
+            <w:tcW w:w="1296" w:type="dxa"/>
+          </w:tcPr>
+          <w:p>
+            <w:r>
+              <w:t>Cloister</w:t>
+            </w:r>
+          </w:p>
+        </w:tc>
+        <w:tc>
+          <w:tcPr>
+            <w:tcW w:w="2886" w:type="dxa"/>
+          </w:tcPr>
+          <w:p>
+            <w:r>
+              <w:t>Richard Swanton</w:t>
+            </w:r>
+          </w:p>
+        </w:tc>
+        <w:tc>
+          <w:tcPr>
+            <w:tcW w:w="1748" w:type="dxa"/>
+          </w:tcPr>
+          <w:p>
+            <w:r>
+              <w:t>rswanton</w:t>
+            </w:r>
+          </w:p>
+        </w:tc>
+        <w:tc>
+          <w:tcPr>
+            <w:tcW w:w="1347" w:type="dxa"/>
+          </w:tcPr>
+          <w:p>
+            <w:r>
+              <w:t>y</w:t>
+            </w:r>
+          </w:p>
+        </w:tc>
+        <w:tc>
+          <w:tcPr>
+            <w:tcW w:w="2073" w:type="dxa"/>
+          </w:tcPr>
+          <w:p/>
+        </w:tc>
+      </w:tr>
+      <w:tr>
+        <w:tc>
+          <w:tcPr>
+            <w:tcW w:w="1296" w:type="dxa"/>
+          </w:tcPr>
+          <w:p>
+            <w:r>
+              <w:t>Charter</w:t>
+            </w:r>
+          </w:p>
+        </w:tc>
+        <w:tc>
+          <w:tcPr>
+            <w:tcW w:w="2886" w:type="dxa"/>
+          </w:tcPr>
+          <w:p>
+            <w:r>
+              <w:t>Susanna Belt</w:t>
+            </w:r>
+          </w:p>
+        </w:tc>
+        <w:tc>
+          <w:tcPr>
+            <w:tcW w:w="1748" w:type="dxa"/>
+          </w:tcPr>
+          <w:p>
+            <w:r>
+              <w:t>sbelt</w:t>
+            </w:r>
+          </w:p>
+        </w:tc>
+        <w:tc>
+          <w:tcPr>
+            <w:tcW w:w="1347" w:type="dxa"/>
+          </w:tcPr>
+          <w:p>
+            <w:r>
+              <w:t>y</w:t>
+            </w:r>
+          </w:p>
+        </w:tc>
+        <w:tc>
+          <w:tcPr>
+            <w:tcW w:w="2073" w:type="dxa"/>
+          </w:tcPr>
+          <w:p/>
+        </w:tc>
+      </w:tr>
+    </w:tbl>
     <w:p/>
     <w:sectPr>
       <w:pgSz w:w="12240" w:h="15840"/>
@@ -480,8 +983,8 @@
 </file>
 
 <file path=word/numbering.xml><?xml version="1.0" encoding="utf-8"?>
-<w:numbering xmlns:wpc="http://schemas.microsoft.com/office/word/2010/wordprocessingCanvas" xmlns:cx="http://schemas.microsoft.com/office/drawing/2014/chartex" xmlns:cx1="http://schemas.microsoft.com/office/drawing/2015/9/8/chartex" xmlns:cx2="http://schemas.microsoft.com/office/drawing/2015/10/21/chartex" xmlns:cx3="http://schemas.microsoft.com/office/drawing/2016/5/9/chartex" xmlns:cx4="http://schemas.microsoft.com/office/drawing/2016/5/10/chartex" xmlns:cx5="http://schemas.microsoft.com/office/drawing/2016/5/11/chartex" xmlns:cx6="http://schemas.microsoft.com/office/drawing/2016/5/12/chartex" xmlns:cx7="http://schemas.microsoft.com/office/drawing/2016/5/13/chartex" xmlns:cx8="http://schemas.microsoft.com/office/drawing/2016/5/14/chartex" xmlns:mc="http://schemas.openxmlformats.org/markup-compatibility/2006" xmlns:aink="http://schemas.microsoft.com/office/drawing/2016/ink" xmlns:am3d="http://schemas.microsoft.com/office/drawing/2017/model3d" xmlns:o="urn:schemas-microsoft-com:office:office" xmlns:r="http://schemas.openxmlformats.org/officeDocument/2006/relationships" xmlns:m="http://schemas.openxmlformats.org/officeDocument/2006/math" xmlns:v="urn:schemas-microsoft-com:vml" xmlns:wp14="http://schemas.microsoft.com/office/word/2010/wordprocessingDrawing" xmlns:wp="http://schemas.openxmlformats.org/drawingml/2006/wordprocessingDrawing" xmlns:w10="urn:schemas-microsoft-com:office:word" xmlns:w="http://schemas.openxmlformats.org/wordprocessingml/2006/main" xmlns:w14="http://schemas.microsoft.com/office/word/2010/wordml" xmlns:w15="http://schemas.microsoft.com/office/word/2012/wordml" xmlns:w16cid="http://schemas.microsoft.com/office/word/2016/wordml/cid" xmlns:w16se="http://schemas.microsoft.com/office/word/2015/wordml/symex" xmlns:wpg="http://schemas.microsoft.com/office/word/2010/wordprocessingGroup" xmlns:wpi="http://schemas.microsoft.com/office/word/2010/wordprocessingInk" xmlns:wne="http://schemas.microsoft.com/office/word/2006/wordml" xmlns:wps="http://schemas.microsoft.com/office/word/2010/wordprocessingShape" mc:Ignorable="w14 w15 w16se w16cid wp14">
-  <w:abstractNum w:abstractNumId="0" w15:restartNumberingAfterBreak="0">
+<w:numbering xmlns:wpc="http://schemas.microsoft.com/office/word/2010/wordprocessingCanvas" xmlns:mo="http://schemas.microsoft.com/office/mac/office/2008/main" xmlns:mc="http://schemas.openxmlformats.org/markup-compatibility/2006" xmlns:mv="urn:schemas-microsoft-com:mac:vml" xmlns:o="urn:schemas-microsoft-com:office:office" xmlns:r="http://schemas.openxmlformats.org/officeDocument/2006/relationships" xmlns:m="http://schemas.openxmlformats.org/officeDocument/2006/math" xmlns:v="urn:schemas-microsoft-com:vml" xmlns:wp14="http://schemas.microsoft.com/office/word/2010/wordprocessingDrawing" xmlns:wp="http://schemas.openxmlformats.org/drawingml/2006/wordprocessingDrawing" xmlns:w10="urn:schemas-microsoft-com:office:word" xmlns:w="http://schemas.openxmlformats.org/wordprocessingml/2006/main" xmlns:w14="http://schemas.microsoft.com/office/word/2010/wordml" xmlns:w15="http://schemas.microsoft.com/office/word/2012/wordml" xmlns:wpg="http://schemas.microsoft.com/office/word/2010/wordprocessingGroup" xmlns:wpi="http://schemas.microsoft.com/office/word/2010/wordprocessingInk" xmlns:wne="http://schemas.microsoft.com/office/word/2006/wordml" xmlns:wps="http://schemas.microsoft.com/office/word/2010/wordprocessingShape" mc:Ignorable="w14 w15 wp14">
+  <w:abstractNum w:abstractNumId="0">
     <w:nsid w:val="363B458F"/>
     <w:multiLevelType w:val="hybridMultilevel"/>
     <w:tmpl w:val="6290AE98"/>
@@ -601,7 +1104,7 @@
 </file>
 
 <file path=word/styles.xml><?xml version="1.0" encoding="utf-8"?>
-<w:styles xmlns:mc="http://schemas.openxmlformats.org/markup-compatibility/2006" xmlns:r="http://schemas.openxmlformats.org/officeDocument/2006/relationships" xmlns:w="http://schemas.openxmlformats.org/wordprocessingml/2006/main" xmlns:w14="http://schemas.microsoft.com/office/word/2010/wordml" xmlns:w15="http://schemas.microsoft.com/office/word/2012/wordml" xmlns:w16cid="http://schemas.microsoft.com/office/word/2016/wordml/cid" xmlns:w16se="http://schemas.microsoft.com/office/word/2015/wordml/symex" mc:Ignorable="w14 w15 w16se w16cid">
+<w:styles xmlns:mc="http://schemas.openxmlformats.org/markup-compatibility/2006" xmlns:r="http://schemas.openxmlformats.org/officeDocument/2006/relationships" xmlns:w="http://schemas.openxmlformats.org/wordprocessingml/2006/main" xmlns:w14="http://schemas.microsoft.com/office/word/2010/wordml" xmlns:w15="http://schemas.microsoft.com/office/word/2012/wordml" mc:Ignorable="w14 w15">
   <w:docDefaults>
     <w:rPrDefault>
       <w:rPr>
@@ -613,7 +1116,7 @@
     </w:rPrDefault>
     <w:pPrDefault/>
   </w:docDefaults>
-  <w:latentStyles w:defLockedState="0" w:defUIPriority="99" w:defSemiHidden="0" w:defUnhideWhenUsed="0" w:defQFormat="0" w:count="375">
+  <w:latentStyles w:defLockedState="0" w:defUIPriority="99" w:defSemiHidden="0" w:defUnhideWhenUsed="0" w:defQFormat="0" w:count="382">
     <w:lsdException w:name="Normal" w:uiPriority="0" w:qFormat="1"/>
     <w:lsdException w:name="heading 1" w:uiPriority="9" w:qFormat="1"/>
     <w:lsdException w:name="heading 2" w:semiHidden="1" w:uiPriority="9" w:unhideWhenUsed="1" w:qFormat="1"/>
@@ -1030,6 +1533,29 @@
       <w:contextualSpacing/>
     </w:pPr>
   </w:style>
+  <w:style w:type="table" w:styleId="TableGrid">
+    <w:name w:val="Table Grid"/>
+    <w:basedOn w:val="TableNormal"/>
+    <w:uiPriority w:val="39"/>
+    <w:rsid w:val="00777D3D"/>
+    <w:tblPr>
+      <w:tblInd w:w="0" w:type="dxa"/>
+      <w:tblBorders>
+        <w:top w:val="single" w:sz="4" w:space="0" w:color="auto"/>
+        <w:left w:val="single" w:sz="4" w:space="0" w:color="auto"/>
+        <w:bottom w:val="single" w:sz="4" w:space="0" w:color="auto"/>
+        <w:right w:val="single" w:sz="4" w:space="0" w:color="auto"/>
+        <w:insideH w:val="single" w:sz="4" w:space="0" w:color="auto"/>
+        <w:insideV w:val="single" w:sz="4" w:space="0" w:color="auto"/>
+      </w:tblBorders>
+      <w:tblCellMar>
+        <w:top w:w="0" w:type="dxa"/>
+        <w:left w:w="108" w:type="dxa"/>
+        <w:bottom w:w="0" w:type="dxa"/>
+        <w:right w:w="108" w:type="dxa"/>
+      </w:tblCellMar>
+    </w:tblPr>
+  </w:style>
 </w:styles>
 </file>
 

</xml_diff>

<commit_message>
Added USG Newletter draft to Reconnect Doc
</commit_message>
<xml_diff>
--- a/docs/ReconnectEmailTemp.docx
+++ b/docs/ReconnectEmailTemp.docx
@@ -212,7 +212,15 @@
         <w:t xml:space="preserve"> time of year for </w:t>
       </w:r>
       <w:r>
-        <w:t>{{eating_club}}</w:t>
+        <w:t>{{</w:t>
+      </w:r>
+      <w:proofErr w:type="spellStart"/>
+      <w:r>
+        <w:t>eating_club</w:t>
+      </w:r>
+      <w:proofErr w:type="spellEnd"/>
+      <w:r>
+        <w:t>}}</w:t>
       </w:r>
       <w:r>
         <w:t xml:space="preserve">, </w:t>
@@ -390,11 +398,16 @@
         </w:numPr>
       </w:pPr>
       <w:r>
-        <w:t>Active monthly users peaked at 1,223 over L</w:t>
+        <w:t xml:space="preserve">Active monthly users peaked at 1,223 over </w:t>
+      </w:r>
+      <w:proofErr w:type="spellStart"/>
+      <w:r>
+        <w:t>L</w:t>
       </w:r>
       <w:r>
         <w:t>awnparties</w:t>
       </w:r>
+      <w:proofErr w:type="spellEnd"/>
       <w:r>
         <w:t xml:space="preserve"> weekend</w:t>
       </w:r>
@@ -420,7 +433,15 @@
     <w:p/>
     <w:p>
       <w:r>
-        <w:t xml:space="preserve">With the new semester and Frosh Week right around the corner, we know this is a busy time of year for {{eating_club}}, and we want to make </w:t>
+        <w:t>With the new semester and Frosh Week right around the corner, we know this is a busy time of year for {{</w:t>
+      </w:r>
+      <w:proofErr w:type="spellStart"/>
+      <w:r>
+        <w:t>eating_club</w:t>
+      </w:r>
+      <w:proofErr w:type="spellEnd"/>
+      <w:r>
+        <w:t xml:space="preserve">}}, and we want to make </w:t>
       </w:r>
       <w:r>
         <w:t>event organization a little easier for you</w:t>
@@ -523,12 +544,14 @@
                 <w:b/>
               </w:rPr>
             </w:pPr>
+            <w:proofErr w:type="spellStart"/>
             <w:r>
               <w:rPr>
                 <w:b/>
               </w:rPr>
               <w:t>NetID</w:t>
             </w:r>
+            <w:proofErr w:type="spellEnd"/>
           </w:p>
         </w:tc>
         <w:tc>
@@ -639,8 +662,13 @@
             <w:tcW w:w="2886" w:type="dxa"/>
           </w:tcPr>
           <w:p>
-            <w:r>
-              <w:t>Charlotee Valentine</w:t>
+            <w:proofErr w:type="spellStart"/>
+            <w:r>
+              <w:t>Charlotee</w:t>
+            </w:r>
+            <w:proofErr w:type="spellEnd"/>
+            <w:r>
+              <w:t xml:space="preserve"> Valentine</w:t>
             </w:r>
           </w:p>
         </w:tc>
@@ -688,8 +716,13 @@
           </w:tcPr>
           <w:p>
             <w:r>
-              <w:t>Madeleine Le Cesne</w:t>
-            </w:r>
+              <w:t xml:space="preserve">Madeleine Le </w:t>
+            </w:r>
+            <w:proofErr w:type="spellStart"/>
+            <w:r>
+              <w:t>Cesne</w:t>
+            </w:r>
+            <w:proofErr w:type="spellEnd"/>
           </w:p>
           <w:p>
             <w:r>
@@ -702,14 +735,18 @@
             <w:tcW w:w="1748" w:type="dxa"/>
           </w:tcPr>
           <w:p>
+            <w:proofErr w:type="spellStart"/>
             <w:r>
               <w:t>mlecesne</w:t>
             </w:r>
-          </w:p>
-          <w:p>
+            <w:proofErr w:type="spellEnd"/>
+          </w:p>
+          <w:p>
+            <w:proofErr w:type="spellStart"/>
             <w:r>
               <w:t>ecyu</w:t>
             </w:r>
+            <w:proofErr w:type="spellEnd"/>
           </w:p>
         </w:tc>
         <w:tc>
@@ -755,9 +792,11 @@
             <w:tcW w:w="1748" w:type="dxa"/>
           </w:tcPr>
           <w:p>
+            <w:proofErr w:type="spellStart"/>
             <w:r>
               <w:t>tthong</w:t>
             </w:r>
+            <w:proofErr w:type="spellEnd"/>
           </w:p>
         </w:tc>
         <w:tc>
@@ -818,7 +857,7 @@
           </w:tcPr>
           <w:p>
             <w:r>
-              <w:t xml:space="preserve">– </w:t>
+              <w:t>fb message</w:t>
             </w:r>
           </w:p>
         </w:tc>
@@ -850,8 +889,13 @@
           </w:tcPr>
           <w:p>
             <w:r>
-              <w:t>Sarah Spergel</w:t>
-            </w:r>
+              <w:t xml:space="preserve">Sarah </w:t>
+            </w:r>
+            <w:proofErr w:type="spellStart"/>
+            <w:r>
+              <w:t>Spergel</w:t>
+            </w:r>
+            <w:proofErr w:type="spellEnd"/>
           </w:p>
         </w:tc>
         <w:tc>
@@ -859,9 +903,11 @@
             <w:tcW w:w="1748" w:type="dxa"/>
           </w:tcPr>
           <w:p>
+            <w:proofErr w:type="spellStart"/>
             <w:r>
               <w:t>sspergel</w:t>
             </w:r>
+            <w:proofErr w:type="spellEnd"/>
           </w:p>
         </w:tc>
         <w:tc>
@@ -902,8 +948,13 @@
           </w:tcPr>
           <w:p>
             <w:r>
-              <w:t>Mimi Asom</w:t>
-            </w:r>
+              <w:t xml:space="preserve">Mimi </w:t>
+            </w:r>
+            <w:proofErr w:type="spellStart"/>
+            <w:r>
+              <w:t>Asom</w:t>
+            </w:r>
+            <w:proofErr w:type="spellEnd"/>
           </w:p>
         </w:tc>
         <w:tc>
@@ -911,9 +962,11 @@
             <w:tcW w:w="1748" w:type="dxa"/>
           </w:tcPr>
           <w:p>
+            <w:proofErr w:type="spellStart"/>
             <w:r>
               <w:t>masom</w:t>
             </w:r>
+            <w:proofErr w:type="spellEnd"/>
           </w:p>
         </w:tc>
         <w:tc>
@@ -949,9 +1002,11 @@
             <w:tcW w:w="2886" w:type="dxa"/>
           </w:tcPr>
           <w:p>
+            <w:proofErr w:type="spellStart"/>
             <w:r>
               <w:t>cswezey</w:t>
             </w:r>
+            <w:proofErr w:type="spellEnd"/>
           </w:p>
         </w:tc>
         <w:tc>
@@ -960,8 +1015,13 @@
           </w:tcPr>
           <w:p>
             <w:r>
-              <w:t>Casey Swezey</w:t>
-            </w:r>
+              <w:t xml:space="preserve">Casey </w:t>
+            </w:r>
+            <w:proofErr w:type="spellStart"/>
+            <w:r>
+              <w:t>Swezey</w:t>
+            </w:r>
+            <w:proofErr w:type="spellEnd"/>
           </w:p>
         </w:tc>
         <w:tc>
@@ -997,9 +1057,19 @@
             <w:tcW w:w="2886" w:type="dxa"/>
           </w:tcPr>
           <w:p>
-            <w:r>
-              <w:t>Estaban Aguas</w:t>
-            </w:r>
+            <w:proofErr w:type="spellStart"/>
+            <w:r>
+              <w:t>Estaban</w:t>
+            </w:r>
+            <w:proofErr w:type="spellEnd"/>
+            <w:r>
+              <w:t xml:space="preserve"> </w:t>
+            </w:r>
+            <w:proofErr w:type="spellStart"/>
+            <w:r>
+              <w:t>Aguas</w:t>
+            </w:r>
+            <w:proofErr w:type="spellEnd"/>
           </w:p>
         </w:tc>
         <w:tc>
@@ -1007,9 +1077,11 @@
             <w:tcW w:w="1748" w:type="dxa"/>
           </w:tcPr>
           <w:p>
+            <w:proofErr w:type="spellStart"/>
             <w:r>
               <w:t>eaguas</w:t>
             </w:r>
+            <w:proofErr w:type="spellEnd"/>
           </w:p>
         </w:tc>
         <w:tc>
@@ -1020,8 +1092,6 @@
             <w:r>
               <w:t>y</w:t>
             </w:r>
-            <w:bookmarkStart w:id="0" w:name="_GoBack"/>
-            <w:bookmarkEnd w:id="0"/>
           </w:p>
         </w:tc>
         <w:tc>
@@ -1057,9 +1127,11 @@
             <w:tcW w:w="1748" w:type="dxa"/>
           </w:tcPr>
           <w:p>
+            <w:proofErr w:type="spellStart"/>
             <w:r>
               <w:t>rswanton</w:t>
             </w:r>
+            <w:proofErr w:type="spellEnd"/>
           </w:p>
         </w:tc>
         <w:tc>
@@ -1109,9 +1181,11 @@
             <w:tcW w:w="1748" w:type="dxa"/>
           </w:tcPr>
           <w:p>
+            <w:proofErr w:type="spellStart"/>
             <w:r>
               <w:t>sbelt</w:t>
             </w:r>
+            <w:proofErr w:type="spellEnd"/>
           </w:p>
         </w:tc>
         <w:tc>
@@ -1133,6 +1207,144 @@
       </w:tr>
     </w:tbl>
     <w:p/>
+    <w:p/>
+    <w:p>
+      <w:r>
+        <w:rPr>
+          <w:b/>
+        </w:rPr>
+        <w:t>USG Newsletter Posting</w:t>
+      </w:r>
+    </w:p>
+    <w:p>
+      <w:bookmarkStart w:id="0" w:name="_GoBack"/>
+      <w:r>
+        <w:rPr>
+          <w:noProof/>
+        </w:rPr>
+        <w:drawing>
+          <wp:inline distT="0" distB="0" distL="0" distR="0" wp14:anchorId="731741D0" wp14:editId="7B182EFC">
+            <wp:extent cx="5943600" cy="2794000"/>
+            <wp:effectExtent l="0" t="0" r="0" b="0"/>
+            <wp:docPr id="2" name="Picture 2" descr="../../../../../../../Desktop/Screen%20Shot%202018-09-03%20at%20"/>
+            <wp:cNvGraphicFramePr>
+              <a:graphicFrameLocks xmlns:a="http://schemas.openxmlformats.org/drawingml/2006/main" noChangeAspect="1"/>
+            </wp:cNvGraphicFramePr>
+            <a:graphic xmlns:a="http://schemas.openxmlformats.org/drawingml/2006/main">
+              <a:graphicData uri="http://schemas.openxmlformats.org/drawingml/2006/picture">
+                <pic:pic xmlns:pic="http://schemas.openxmlformats.org/drawingml/2006/picture">
+                  <pic:nvPicPr>
+                    <pic:cNvPr id="0" name="Picture 2" descr="../../../../../../../Desktop/Screen%20Shot%202018-09-03%20at%20"/>
+                    <pic:cNvPicPr>
+                      <a:picLocks noChangeAspect="1" noChangeArrowheads="1"/>
+                    </pic:cNvPicPr>
+                  </pic:nvPicPr>
+                  <pic:blipFill>
+                    <a:blip r:embed="rId5">
+                      <a:extLst>
+                        <a:ext uri="{28A0092B-C50C-407E-A947-70E740481C1C}">
+                          <a14:useLocalDpi xmlns:a14="http://schemas.microsoft.com/office/drawing/2010/main" val="0"/>
+                        </a:ext>
+                      </a:extLst>
+                    </a:blip>
+                    <a:srcRect/>
+                    <a:stretch>
+                      <a:fillRect/>
+                    </a:stretch>
+                  </pic:blipFill>
+                  <pic:spPr bwMode="auto">
+                    <a:xfrm>
+                      <a:off x="0" y="0"/>
+                      <a:ext cx="5943600" cy="2794000"/>
+                    </a:xfrm>
+                    <a:prstGeom prst="rect">
+                      <a:avLst/>
+                    </a:prstGeom>
+                    <a:noFill/>
+                    <a:ln>
+                      <a:noFill/>
+                    </a:ln>
+                  </pic:spPr>
+                </pic:pic>
+              </a:graphicData>
+            </a:graphic>
+          </wp:inline>
+        </w:drawing>
+      </w:r>
+      <w:bookmarkEnd w:id="0"/>
+    </w:p>
+    <w:p/>
+    <w:p/>
+    <w:p>
+      <w:r>
+        <w:rPr>
+          <w:b/>
+        </w:rPr>
+        <w:t>Your Guide to the Street: ProspectAve.io</w:t>
+      </w:r>
+    </w:p>
+    <w:p/>
+    <w:p>
+      <w:r>
+        <w:t>Need a</w:t>
+      </w:r>
+      <w:r>
+        <w:t xml:space="preserve"> little</w:t>
+      </w:r>
+      <w:r>
+        <w:t xml:space="preserve"> help navigating the Street </w:t>
+      </w:r>
+      <w:r>
+        <w:t>this</w:t>
+      </w:r>
+      <w:r>
+        <w:t xml:space="preserve"> first weekend </w:t>
+      </w:r>
+      <w:r>
+        <w:t xml:space="preserve">back </w:t>
+      </w:r>
+      <w:r>
+        <w:t xml:space="preserve">on campus?  The ProspectAve team has your back!  Head over to </w:t>
+      </w:r>
+      <w:hyperlink r:id="rId6" w:history="1">
+        <w:r>
+          <w:rPr>
+            <w:rStyle w:val="Hyperlink"/>
+          </w:rPr>
+          <w:t>htt</w:t>
+        </w:r>
+        <w:r>
+          <w:rPr>
+            <w:rStyle w:val="Hyperlink"/>
+          </w:rPr>
+          <w:t>p</w:t>
+        </w:r>
+        <w:r>
+          <w:rPr>
+            <w:rStyle w:val="Hyperlink"/>
+          </w:rPr>
+          <w:t>s://prospectave.io</w:t>
+        </w:r>
+      </w:hyperlink>
+      <w:r>
+        <w:t xml:space="preserve"> for the definitive guide </w:t>
+      </w:r>
+      <w:r>
+        <w:t>to the Eating Clubs’ (~nighttime~) events</w:t>
+      </w:r>
+      <w:r>
+        <w:t>.</w:t>
+      </w:r>
+      <w:r>
+        <w:t xml:space="preserve">  Frosh Week postings are live – be sure to check it out – and </w:t>
+      </w:r>
+      <w:r>
+        <w:t>event information is always continuously being updated</w:t>
+      </w:r>
+      <w:r>
+        <w:t>!</w:t>
+      </w:r>
+    </w:p>
     <w:sectPr>
       <w:pgSz w:w="12240" w:h="15840"/>
       <w:pgMar w:top="1440" w:right="1440" w:bottom="1440" w:left="1440" w:header="720" w:footer="720" w:gutter="0"/>
@@ -1717,6 +1929,29 @@
       </w:tblCellMar>
     </w:tblPr>
   </w:style>
+  <w:style w:type="character" w:styleId="Hyperlink">
+    <w:name w:val="Hyperlink"/>
+    <w:basedOn w:val="DefaultParagraphFont"/>
+    <w:uiPriority w:val="99"/>
+    <w:unhideWhenUsed/>
+    <w:rsid w:val="005C2048"/>
+    <w:rPr>
+      <w:color w:val="0563C1" w:themeColor="hyperlink"/>
+      <w:u w:val="single"/>
+    </w:rPr>
+  </w:style>
+  <w:style w:type="character" w:styleId="FollowedHyperlink">
+    <w:name w:val="FollowedHyperlink"/>
+    <w:basedOn w:val="DefaultParagraphFont"/>
+    <w:uiPriority w:val="99"/>
+    <w:semiHidden/>
+    <w:unhideWhenUsed/>
+    <w:rsid w:val="00C333F2"/>
+    <w:rPr>
+      <w:color w:val="954F72" w:themeColor="followedHyperlink"/>
+      <w:u w:val="single"/>
+    </w:rPr>
+  </w:style>
 </w:styles>
 </file>
 

</xml_diff>